<commit_message>
Subir documentación base datos
</commit_message>
<xml_diff>
--- a/RULES.docx
+++ b/RULES.docx
@@ -19,7 +19,6 @@
           <w:szCs w:val="28"/>
         </w:rPr>
       </w:pPr>
-      <w:proofErr w:type="spellStart"/>
       <w:r>
         <w:rPr>
           <w:b/>
@@ -28,18 +27,7 @@
           <w:szCs w:val="28"/>
           <w:u w:val="single"/>
         </w:rPr>
-        <w:t>Git</w:t>
-      </w:r>
-      <w:proofErr w:type="spellEnd"/>
-      <w:r>
-        <w:rPr>
-          <w:b/>
-          <w:bCs/>
-          <w:sz w:val="28"/>
-          <w:szCs w:val="28"/>
-          <w:u w:val="single"/>
-        </w:rPr>
-        <w:t>:</w:t>
+        <w:t>Git:</w:t>
       </w:r>
       <w:r>
         <w:rPr>
@@ -129,23 +117,7 @@
           <w:sz w:val="28"/>
           <w:szCs w:val="28"/>
         </w:rPr>
-        <w:t>se sube a “</w:t>
-      </w:r>
-      <w:proofErr w:type="spellStart"/>
-      <w:r>
-        <w:rPr>
-          <w:sz w:val="28"/>
-          <w:szCs w:val="28"/>
-        </w:rPr>
-        <w:t>develop</w:t>
-      </w:r>
-      <w:proofErr w:type="spellEnd"/>
-      <w:r>
-        <w:rPr>
-          <w:sz w:val="28"/>
-          <w:szCs w:val="28"/>
-        </w:rPr>
-        <w:t>”</w:t>
+        <w:t>se sube a “develop”</w:t>
       </w:r>
     </w:p>
     <w:p>
@@ -181,57 +153,14 @@
           <w:sz w:val="28"/>
           <w:szCs w:val="28"/>
         </w:rPr>
-        <w:t xml:space="preserve">y </w:t>
-      </w:r>
-      <w:r>
-        <w:rPr>
-          <w:b/>
-          <w:bCs/>
-          <w:sz w:val="28"/>
-          <w:szCs w:val="28"/>
-        </w:rPr>
-        <w:t xml:space="preserve">cuando </w:t>
-      </w:r>
-      <w:r>
-        <w:rPr>
-          <w:b/>
-          <w:bCs/>
-          <w:sz w:val="28"/>
-          <w:szCs w:val="28"/>
-        </w:rPr>
-        <w:t>esté comprobado que funcione</w:t>
-      </w:r>
-      <w:r>
-        <w:rPr>
-          <w:b/>
-          <w:bCs/>
-          <w:sz w:val="28"/>
-          <w:szCs w:val="28"/>
-        </w:rPr>
-        <w:t xml:space="preserve"> </w:t>
-      </w:r>
-      <w:r>
-        <w:rPr>
-          <w:sz w:val="28"/>
-          <w:szCs w:val="28"/>
-        </w:rPr>
-        <w:t>se sube a “</w:t>
-      </w:r>
-      <w:proofErr w:type="spellStart"/>
-      <w:r>
-        <w:rPr>
-          <w:sz w:val="28"/>
-          <w:szCs w:val="28"/>
-        </w:rPr>
-        <w:t>develop</w:t>
-      </w:r>
-      <w:proofErr w:type="spellEnd"/>
-      <w:r>
-        <w:rPr>
-          <w:sz w:val="28"/>
-          <w:szCs w:val="28"/>
-        </w:rPr>
-        <w:t>”</w:t>
+        <w:t xml:space="preserve">y cuando esté comprobado que funcione </w:t>
+      </w:r>
+      <w:r>
+        <w:rPr>
+          <w:sz w:val="28"/>
+          <w:szCs w:val="28"/>
+        </w:rPr>
+        <w:t>se sube a “develop”</w:t>
       </w:r>
     </w:p>
     <w:p>
@@ -348,17 +277,24 @@
           <w:sz w:val="28"/>
           <w:szCs w:val="28"/>
         </w:rPr>
-        <w:t xml:space="preserve">Espacios en blanco se definen así: </w:t>
-      </w:r>
-      <w:proofErr w:type="spellStart"/>
-      <w:r>
-        <w:rPr>
-          <w:sz w:val="28"/>
-          <w:szCs w:val="28"/>
-        </w:rPr>
-        <w:t>NombreDeVariable</w:t>
-      </w:r>
-      <w:proofErr w:type="spellEnd"/>
+        <w:t>Espa</w:t>
+      </w:r>
+      <w:r>
+        <w:rPr>
+          <w:sz w:val="28"/>
+          <w:szCs w:val="28"/>
+        </w:rPr>
+        <w:t>cios en blanco se definen así: n</w:t>
+      </w:r>
+      <w:bookmarkStart w:id="0" w:name="_GoBack"/>
+      <w:bookmarkEnd w:id="0"/>
+      <w:r>
+        <w:rPr>
+          <w:sz w:val="28"/>
+          <w:szCs w:val="28"/>
+        </w:rPr>
+        <w:t>ombreDeVariable</w:t>
+      </w:r>
     </w:p>
     <w:p>
       <w:pPr>
@@ -392,8 +328,6 @@
           <w:szCs w:val="28"/>
         </w:rPr>
       </w:pPr>
-      <w:bookmarkStart w:id="0" w:name="_GoBack"/>
-      <w:bookmarkEnd w:id="0"/>
     </w:p>
     <w:p>
       <w:pPr>

</xml_diff>